<commit_message>
Modificacion Casos de uso.
</commit_message>
<xml_diff>
--- a/Análisis/Casos de uso.docx
+++ b/Análisis/Casos de uso.docx
@@ -1,6 +1,6 @@
 
 <file path=word/document.xml><?xml version="1.0" encoding="utf-8"?>
-<w:document xmlns:wpc="http://schemas.microsoft.com/office/word/2010/wordprocessingCanvas" xmlns:cx="http://schemas.microsoft.com/office/drawing/2014/chartex" xmlns:cx1="http://schemas.microsoft.com/office/drawing/2015/9/8/chartex" xmlns:cx2="http://schemas.microsoft.com/office/drawing/2015/10/21/chartex" xmlns:cx3="http://schemas.microsoft.com/office/drawing/2016/5/9/chartex" xmlns:cx4="http://schemas.microsoft.com/office/drawing/2016/5/10/chartex" xmlns:cx5="http://schemas.microsoft.com/office/drawing/2016/5/11/chartex" xmlns:cx6="http://schemas.microsoft.com/office/drawing/2016/5/12/chartex" xmlns:cx7="http://schemas.microsoft.com/office/drawing/2016/5/13/chartex" xmlns:cx8="http://schemas.microsoft.com/office/drawing/2016/5/14/chartex" xmlns:mc="http://schemas.openxmlformats.org/markup-compatibility/2006" xmlns:aink="http://schemas.microsoft.com/office/drawing/2016/ink" xmlns:am3d="http://schemas.microsoft.com/office/drawing/2017/model3d" xmlns:o="urn:schemas-microsoft-com:office:office" xmlns:r="http://schemas.openxmlformats.org/officeDocument/2006/relationships" xmlns:m="http://schemas.openxmlformats.org/officeDocument/2006/math" xmlns:v="urn:schemas-microsoft-com:vml" xmlns:wp14="http://schemas.microsoft.com/office/word/2010/wordprocessingDrawing" xmlns:wp="http://schemas.openxmlformats.org/drawingml/2006/wordprocessingDrawing" xmlns:w10="urn:schemas-microsoft-com:office:word" xmlns:w="http://schemas.openxmlformats.org/wordprocessingml/2006/main" xmlns:w14="http://schemas.microsoft.com/office/word/2010/wordml" xmlns:w15="http://schemas.microsoft.com/office/word/2012/wordml" xmlns:w16cid="http://schemas.microsoft.com/office/word/2016/wordml/cid" xmlns:w16se="http://schemas.microsoft.com/office/word/2015/wordml/symex" xmlns:wpg="http://schemas.microsoft.com/office/word/2010/wordprocessingGroup" xmlns:wpi="http://schemas.microsoft.com/office/word/2010/wordprocessingInk" xmlns:wne="http://schemas.microsoft.com/office/word/2006/wordml" xmlns:wps="http://schemas.microsoft.com/office/word/2010/wordprocessingShape" mc:Ignorable="w14 w15 w16se w16cid wp14">
+<w:document xmlns:wpc="http://schemas.microsoft.com/office/word/2010/wordprocessingCanvas" xmlns:cx="http://schemas.microsoft.com/office/drawing/2014/chartex" xmlns:cx1="http://schemas.microsoft.com/office/drawing/2015/9/8/chartex" xmlns:cx2="http://schemas.microsoft.com/office/drawing/2015/10/21/chartex" xmlns:cx3="http://schemas.microsoft.com/office/drawing/2016/5/9/chartex" xmlns:cx4="http://schemas.microsoft.com/office/drawing/2016/5/10/chartex" xmlns:cx5="http://schemas.microsoft.com/office/drawing/2016/5/11/chartex" xmlns:cx6="http://schemas.microsoft.com/office/drawing/2016/5/12/chartex" xmlns:cx7="http://schemas.microsoft.com/office/drawing/2016/5/13/chartex" xmlns:cx8="http://schemas.microsoft.com/office/drawing/2016/5/14/chartex" xmlns:mc="http://schemas.openxmlformats.org/markup-compatibility/2006" xmlns:aink="http://schemas.microsoft.com/office/drawing/2016/ink" xmlns:am3d="http://schemas.microsoft.com/office/drawing/2017/model3d" xmlns:o="urn:schemas-microsoft-com:office:office" xmlns:r="http://schemas.openxmlformats.org/officeDocument/2006/relationships" xmlns:m="http://schemas.openxmlformats.org/officeDocument/2006/math" xmlns:v="urn:schemas-microsoft-com:vml" xmlns:wp14="http://schemas.microsoft.com/office/word/2010/wordprocessingDrawing" xmlns:wp="http://schemas.openxmlformats.org/drawingml/2006/wordprocessingDrawing" xmlns:w10="urn:schemas-microsoft-com:office:word" xmlns:w="http://schemas.openxmlformats.org/wordprocessingml/2006/main" xmlns:w14="http://schemas.microsoft.com/office/word/2010/wordml" xmlns:w15="http://schemas.microsoft.com/office/word/2012/wordml" xmlns:w16cex="http://schemas.microsoft.com/office/word/2018/wordml/cex" xmlns:w16cid="http://schemas.microsoft.com/office/word/2016/wordml/cid" xmlns:w16="http://schemas.microsoft.com/office/word/2018/wordml" xmlns:w16se="http://schemas.microsoft.com/office/word/2015/wordml/symex" xmlns:wpg="http://schemas.microsoft.com/office/word/2010/wordprocessingGroup" xmlns:wpi="http://schemas.microsoft.com/office/word/2010/wordprocessingInk" xmlns:wne="http://schemas.microsoft.com/office/word/2006/wordml" xmlns:wps="http://schemas.microsoft.com/office/word/2010/wordprocessingShape" mc:Ignorable="w14 w15 w16se w16cid w16 w16cex wp14">
   <w:body>
     <w:p>
       <w:pPr>
@@ -158,7 +158,7 @@
               </wp:anchor>
             </w:drawing>
           </mc:Choice>
-          <mc:Fallback xmlns:w16="http://schemas.microsoft.com/office/word/2018/wordml" xmlns:w16cex="http://schemas.microsoft.com/office/word/2018/wordml/cex">
+          <mc:Fallback>
             <w:pict>
               <v:rect w14:anchorId="1D16F64C" id="Rectángulo 5" o:spid="_x0000_s1026" style="position:absolute;margin-left:-24.45pt;margin-top:32.25pt;width:545.9pt;height:62.25pt;z-index:251660288;visibility:visible;mso-wrap-style:square;mso-width-percent:0;mso-height-percent:900;mso-wrap-distance-left:9pt;mso-wrap-distance-top:0;mso-wrap-distance-right:9pt;mso-wrap-distance-bottom:0;mso-position-horizontal:absolute;mso-position-horizontal-relative:margin;mso-position-vertical:absolute;mso-position-vertical-relative:page;mso-width-percent:0;mso-height-percent:900;mso-width-relative:page;mso-height-relative:top-margin-area;v-text-anchor:top" o:gfxdata="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" o:allowincell="f" fillcolor="#323e4f [2415]" stroked="f">
                 <w10:wrap type="topAndBottom" anchorx="margin" anchory="page"/>
@@ -730,7 +730,7 @@
               </wp:anchor>
             </w:drawing>
           </mc:Choice>
-          <mc:Fallback xmlns:w16="http://schemas.microsoft.com/office/word/2018/wordml" xmlns:w16cex="http://schemas.microsoft.com/office/word/2018/wordml/cex">
+          <mc:Fallback>
             <w:pict>
               <v:rect w14:anchorId="2325FC9F" id="Rectángulo 4" o:spid="_x0000_s1026" style="position:absolute;margin-left:0;margin-top:700.45pt;width:550.2pt;height:62.2pt;z-index:251661312;visibility:visible;mso-wrap-style:square;mso-width-percent:0;mso-height-percent:900;mso-wrap-distance-left:9pt;mso-wrap-distance-top:0;mso-wrap-distance-right:9pt;mso-wrap-distance-bottom:0;mso-position-horizontal:center;mso-position-horizontal-relative:margin;mso-position-vertical:absolute;mso-position-vertical-relative:page;mso-width-percent:0;mso-height-percent:900;mso-width-relative:page;mso-height-relative:top-margin-area;v-text-anchor:top" o:gfxdata="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" o:allowincell="f" fillcolor="#323e4f [2415]" stroked="f">
                 <w10:wrap anchorx="margin" anchory="page"/>
@@ -1082,8 +1082,6 @@
             </w:r>
           </w:p>
         </w:tc>
-        <w:bookmarkStart w:id="0" w:name="_GoBack"/>
-        <w:bookmarkEnd w:id="0"/>
       </w:tr>
       <w:tr>
         <w:trPr>
@@ -1910,7 +1908,7 @@
                 <w:bCs w:val="0"/>
                 <w:lang w:val="es-ES_tradnl"/>
               </w:rPr>
-              <w:t>Nombre de usuario.</w:t>
+              <w:t>Correo electrónico.</w:t>
             </w:r>
           </w:p>
           <w:p>
@@ -1935,7 +1933,7 @@
                 <w:bCs w:val="0"/>
                 <w:lang w:val="es-ES_tradnl"/>
               </w:rPr>
-              <w:t>Correo electrónico.</w:t>
+              <w:t>Contraseña.</w:t>
             </w:r>
           </w:p>
           <w:p>
@@ -1960,7 +1958,7 @@
                 <w:bCs w:val="0"/>
                 <w:lang w:val="es-ES_tradnl"/>
               </w:rPr>
-              <w:t>Contraseña.</w:t>
+              <w:t>Etiquetas.</w:t>
             </w:r>
           </w:p>
           <w:p>
@@ -3062,102 +3060,6 @@
               <w:pStyle w:val="Prrafodelista"/>
               <w:jc w:val="both"/>
               <w:rPr>
-                <w:rFonts w:ascii="Times New Roman" w:eastAsia="Times New Roman" w:hAnsi="Times New Roman" w:cs="Times New Roman"/>
-                <w:sz w:val="24"/>
-                <w:szCs w:val="24"/>
-                <w:lang w:eastAsia="es-MX"/>
-              </w:rPr>
-            </w:pPr>
-          </w:p>
-          <w:p>
-            <w:pPr>
-              <w:pStyle w:val="Prrafodelista"/>
-              <w:jc w:val="both"/>
-              <w:rPr>
-                <w:rFonts w:ascii="Times New Roman" w:hAnsi="Times New Roman" w:cs="Times New Roman"/>
-                <w:lang w:val="es-ES_tradnl"/>
-              </w:rPr>
-            </w:pPr>
-            <w:r>
-              <w:rPr>
-                <w:rFonts w:ascii="Times New Roman" w:eastAsia="Times New Roman" w:hAnsi="Times New Roman" w:cs="Times New Roman"/>
-                <w:b w:val="0"/>
-                <w:bCs w:val="0"/>
-                <w:sz w:val="24"/>
-                <w:szCs w:val="24"/>
-                <w:lang w:eastAsia="es-MX"/>
-              </w:rPr>
-              <w:t>En caso de modificar la contraseña el</w:t>
-            </w:r>
-            <w:r>
-              <w:rPr>
-                <w:rFonts w:ascii="Times New Roman" w:hAnsi="Times New Roman" w:cs="Times New Roman"/>
-                <w:b w:val="0"/>
-                <w:bCs w:val="0"/>
-                <w:lang w:val="es-ES_tradnl"/>
-              </w:rPr>
-              <w:t xml:space="preserve"> sistema verifica que la contraseña y la confirmación de contraseña sean idénticas (mayúsculas y minúsculas)</w:t>
-            </w:r>
-            <w:r>
-              <w:rPr>
-                <w:rFonts w:ascii="Times New Roman" w:hAnsi="Times New Roman" w:cs="Times New Roman"/>
-                <w:b w:val="0"/>
-                <w:bCs w:val="0"/>
-                <w:lang w:val="es-ES_tradnl"/>
-              </w:rPr>
-              <w:t xml:space="preserve"> s</w:t>
-            </w:r>
-            <w:r>
-              <w:rPr>
-                <w:rFonts w:ascii="Times New Roman" w:hAnsi="Times New Roman" w:cs="Times New Roman"/>
-                <w:b w:val="0"/>
-                <w:bCs w:val="0"/>
-                <w:lang w:val="es-ES_tradnl"/>
-              </w:rPr>
-              <w:t>i los datos</w:t>
-            </w:r>
-            <w:r>
-              <w:rPr>
-                <w:rFonts w:ascii="Times New Roman" w:hAnsi="Times New Roman" w:cs="Times New Roman"/>
-                <w:b w:val="0"/>
-                <w:bCs w:val="0"/>
-                <w:lang w:val="es-ES_tradnl"/>
-              </w:rPr>
-              <w:t xml:space="preserve"> de la contraseña</w:t>
-            </w:r>
-            <w:r>
-              <w:rPr>
-                <w:rFonts w:ascii="Times New Roman" w:hAnsi="Times New Roman" w:cs="Times New Roman"/>
-                <w:b w:val="0"/>
-                <w:bCs w:val="0"/>
-                <w:lang w:val="es-ES_tradnl"/>
-              </w:rPr>
-              <w:t xml:space="preserve"> no coinciden</w:t>
-            </w:r>
-            <w:r>
-              <w:rPr>
-                <w:rFonts w:ascii="Times New Roman" w:hAnsi="Times New Roman" w:cs="Times New Roman"/>
-                <w:b w:val="0"/>
-                <w:bCs w:val="0"/>
-                <w:lang w:val="es-ES_tradnl"/>
-              </w:rPr>
-              <w:t xml:space="preserve"> se muestra el siguiente mensaje</w:t>
-            </w:r>
-            <w:r>
-              <w:rPr>
-                <w:rFonts w:ascii="Times New Roman" w:hAnsi="Times New Roman" w:cs="Times New Roman"/>
-                <w:b w:val="0"/>
-                <w:bCs w:val="0"/>
-                <w:lang w:val="es-ES_tradnl"/>
-              </w:rPr>
-              <w:t xml:space="preserve"> “Contraseña y confirmación de contraseña no coinciden”.</w:t>
-            </w:r>
-          </w:p>
-          <w:p>
-            <w:pPr>
-              <w:pStyle w:val="Prrafodelista"/>
-              <w:jc w:val="both"/>
-              <w:rPr>
                 <w:rFonts w:ascii="Times New Roman" w:hAnsi="Times New Roman" w:cs="Times New Roman"/>
                 <w:lang w:val="es-ES_tradnl"/>
               </w:rPr>
@@ -4066,76 +3968,87 @@
                 <w:szCs w:val="24"/>
                 <w:lang w:eastAsia="es-MX"/>
               </w:rPr>
+              <w:t xml:space="preserve">Permite al usuario </w:t>
+            </w:r>
+            <w:r>
+              <w:rPr>
+                <w:rFonts w:ascii="Times New Roman" w:eastAsia="Times New Roman" w:hAnsi="Times New Roman" w:cs="Times New Roman"/>
+                <w:b w:val="0"/>
+                <w:bCs w:val="0"/>
+                <w:sz w:val="24"/>
+                <w:szCs w:val="24"/>
+                <w:lang w:eastAsia="es-MX"/>
+              </w:rPr>
+              <w:t>administrador poder cancelar algún evento que haya creado y ya no se vaya a realizar.</w:t>
+            </w:r>
+          </w:p>
+          <w:p>
+            <w:pPr>
+              <w:jc w:val="both"/>
+              <w:rPr>
+                <w:rFonts w:ascii="Times New Roman" w:eastAsia="Times New Roman" w:hAnsi="Times New Roman" w:cs="Times New Roman"/>
+                <w:b w:val="0"/>
+                <w:bCs w:val="0"/>
+                <w:sz w:val="24"/>
+                <w:szCs w:val="24"/>
+                <w:lang w:eastAsia="es-MX"/>
+              </w:rPr>
+            </w:pPr>
+            <w:r>
+              <w:rPr>
+                <w:rFonts w:ascii="Times New Roman" w:eastAsia="Times New Roman" w:hAnsi="Times New Roman" w:cs="Times New Roman"/>
+                <w:b w:val="0"/>
+                <w:bCs w:val="0"/>
+                <w:sz w:val="24"/>
+                <w:szCs w:val="24"/>
+                <w:lang w:eastAsia="es-MX"/>
+              </w:rPr>
+              <w:t>El usuario selecciona la opción de “Mis Eventos”</w:t>
+            </w:r>
+            <w:r>
+              <w:rPr>
+                <w:rFonts w:ascii="Times New Roman" w:eastAsia="Times New Roman" w:hAnsi="Times New Roman" w:cs="Times New Roman"/>
+                <w:b w:val="0"/>
+                <w:bCs w:val="0"/>
+                <w:sz w:val="24"/>
+                <w:szCs w:val="24"/>
+                <w:lang w:eastAsia="es-MX"/>
+              </w:rPr>
+              <w:t xml:space="preserve"> y e</w:t>
+            </w:r>
+            <w:r>
+              <w:rPr>
+                <w:rFonts w:ascii="Times New Roman" w:eastAsia="Times New Roman" w:hAnsi="Times New Roman" w:cs="Times New Roman"/>
+                <w:b w:val="0"/>
+                <w:bCs w:val="0"/>
+                <w:sz w:val="24"/>
+                <w:szCs w:val="24"/>
+                <w:lang w:eastAsia="es-MX"/>
+              </w:rPr>
+              <w:t>l sistema mostrará una lista con los eventos que han sido creados</w:t>
+            </w:r>
+            <w:r>
+              <w:rPr>
+                <w:rFonts w:ascii="Times New Roman" w:eastAsia="Times New Roman" w:hAnsi="Times New Roman" w:cs="Times New Roman"/>
+                <w:b w:val="0"/>
+                <w:bCs w:val="0"/>
+                <w:sz w:val="24"/>
+                <w:szCs w:val="24"/>
+                <w:lang w:eastAsia="es-MX"/>
+              </w:rPr>
+              <w:t xml:space="preserve"> con toda su información, tendrá un botón de “Cancelar </w:t>
+            </w:r>
+            <w:r>
+              <w:rPr>
+                <w:rFonts w:ascii="Times New Roman" w:eastAsia="Times New Roman" w:hAnsi="Times New Roman" w:cs="Times New Roman"/>
+                <w:b w:val="0"/>
+                <w:bCs w:val="0"/>
+                <w:sz w:val="24"/>
+                <w:szCs w:val="24"/>
+                <w:lang w:eastAsia="es-MX"/>
+              </w:rPr>
               <w:lastRenderedPageBreak/>
-              <w:t xml:space="preserve">Permite al usuario </w:t>
-            </w:r>
-            <w:r>
-              <w:rPr>
-                <w:rFonts w:ascii="Times New Roman" w:eastAsia="Times New Roman" w:hAnsi="Times New Roman" w:cs="Times New Roman"/>
-                <w:b w:val="0"/>
-                <w:bCs w:val="0"/>
-                <w:sz w:val="24"/>
-                <w:szCs w:val="24"/>
-                <w:lang w:eastAsia="es-MX"/>
-              </w:rPr>
-              <w:t>administrador poder cancelar algún evento que haya creado y ya no se vaya a realizar.</w:t>
-            </w:r>
-          </w:p>
-          <w:p>
-            <w:pPr>
-              <w:jc w:val="both"/>
-              <w:rPr>
-                <w:rFonts w:ascii="Times New Roman" w:eastAsia="Times New Roman" w:hAnsi="Times New Roman" w:cs="Times New Roman"/>
-                <w:b w:val="0"/>
-                <w:bCs w:val="0"/>
-                <w:sz w:val="24"/>
-                <w:szCs w:val="24"/>
-                <w:lang w:eastAsia="es-MX"/>
-              </w:rPr>
-            </w:pPr>
-            <w:r>
-              <w:rPr>
-                <w:rFonts w:ascii="Times New Roman" w:eastAsia="Times New Roman" w:hAnsi="Times New Roman" w:cs="Times New Roman"/>
-                <w:b w:val="0"/>
-                <w:bCs w:val="0"/>
-                <w:sz w:val="24"/>
-                <w:szCs w:val="24"/>
-                <w:lang w:eastAsia="es-MX"/>
-              </w:rPr>
-              <w:t>El usuario selecciona la opción de “Mis Eventos”</w:t>
-            </w:r>
-            <w:r>
-              <w:rPr>
-                <w:rFonts w:ascii="Times New Roman" w:eastAsia="Times New Roman" w:hAnsi="Times New Roman" w:cs="Times New Roman"/>
-                <w:b w:val="0"/>
-                <w:bCs w:val="0"/>
-                <w:sz w:val="24"/>
-                <w:szCs w:val="24"/>
-                <w:lang w:eastAsia="es-MX"/>
-              </w:rPr>
-              <w:t xml:space="preserve"> y e</w:t>
-            </w:r>
-            <w:r>
-              <w:rPr>
-                <w:rFonts w:ascii="Times New Roman" w:eastAsia="Times New Roman" w:hAnsi="Times New Roman" w:cs="Times New Roman"/>
-                <w:b w:val="0"/>
-                <w:bCs w:val="0"/>
-                <w:sz w:val="24"/>
-                <w:szCs w:val="24"/>
-                <w:lang w:eastAsia="es-MX"/>
-              </w:rPr>
-              <w:t>l sistema mostrará una lista con los eventos que han sido creados</w:t>
-            </w:r>
-            <w:r>
-              <w:rPr>
-                <w:rFonts w:ascii="Times New Roman" w:eastAsia="Times New Roman" w:hAnsi="Times New Roman" w:cs="Times New Roman"/>
-                <w:b w:val="0"/>
-                <w:bCs w:val="0"/>
-                <w:sz w:val="24"/>
-                <w:szCs w:val="24"/>
-                <w:lang w:eastAsia="es-MX"/>
-              </w:rPr>
-              <w:t xml:space="preserve"> con toda su información, tendrá un botón de “Cancelar evento” el</w:t>
+              <w:t>evento” el</w:t>
             </w:r>
             <w:r>
               <w:rPr>
@@ -4627,18 +4540,7 @@
                 <w:szCs w:val="24"/>
                 <w:lang w:eastAsia="es-MX"/>
               </w:rPr>
-              <w:t xml:space="preserve"> ver</w:t>
-            </w:r>
-            <w:r>
-              <w:rPr>
-                <w:rFonts w:ascii="Times New Roman" w:eastAsia="Times New Roman" w:hAnsi="Times New Roman" w:cs="Times New Roman"/>
-                <w:b w:val="0"/>
-                <w:bCs w:val="0"/>
-                <w:sz w:val="24"/>
-                <w:szCs w:val="24"/>
-                <w:lang w:eastAsia="es-MX"/>
-              </w:rPr>
-              <w:t xml:space="preserve"> </w:t>
+              <w:t xml:space="preserve"> ver </w:t>
             </w:r>
             <w:r>
               <w:rPr>
@@ -4667,12 +4569,14 @@
                 <w:numId w:val="20"/>
               </w:numPr>
               <w:rPr>
-                <w:b w:val="0"/>
-                <w:bCs w:val="0"/>
-              </w:rPr>
-            </w:pPr>
-            <w:r>
-              <w:rPr>
+                <w:rFonts w:ascii="Times New Roman" w:hAnsi="Times New Roman" w:cs="Times New Roman"/>
+                <w:b w:val="0"/>
+                <w:bCs w:val="0"/>
+              </w:rPr>
+            </w:pPr>
+            <w:r>
+              <w:rPr>
+                <w:rFonts w:ascii="Times New Roman" w:hAnsi="Times New Roman" w:cs="Times New Roman"/>
                 <w:b w:val="0"/>
                 <w:bCs w:val="0"/>
               </w:rPr>
@@ -4687,12 +4591,14 @@
                 <w:numId w:val="20"/>
               </w:numPr>
               <w:rPr>
-                <w:b w:val="0"/>
-                <w:bCs w:val="0"/>
-              </w:rPr>
-            </w:pPr>
-            <w:r>
-              <w:rPr>
+                <w:rFonts w:ascii="Times New Roman" w:hAnsi="Times New Roman" w:cs="Times New Roman"/>
+                <w:b w:val="0"/>
+                <w:bCs w:val="0"/>
+              </w:rPr>
+            </w:pPr>
+            <w:r>
+              <w:rPr>
+                <w:rFonts w:ascii="Times New Roman" w:hAnsi="Times New Roman" w:cs="Times New Roman"/>
                 <w:b w:val="0"/>
                 <w:bCs w:val="0"/>
               </w:rPr>
@@ -4707,12 +4613,14 @@
                 <w:numId w:val="20"/>
               </w:numPr>
               <w:rPr>
-                <w:b w:val="0"/>
-                <w:bCs w:val="0"/>
-              </w:rPr>
-            </w:pPr>
-            <w:r>
-              <w:rPr>
+                <w:rFonts w:ascii="Times New Roman" w:hAnsi="Times New Roman" w:cs="Times New Roman"/>
+                <w:b w:val="0"/>
+                <w:bCs w:val="0"/>
+              </w:rPr>
+            </w:pPr>
+            <w:r>
+              <w:rPr>
+                <w:rFonts w:ascii="Times New Roman" w:hAnsi="Times New Roman" w:cs="Times New Roman"/>
                 <w:b w:val="0"/>
                 <w:bCs w:val="0"/>
               </w:rPr>
@@ -4727,12 +4635,14 @@
                 <w:numId w:val="20"/>
               </w:numPr>
               <w:rPr>
-                <w:b w:val="0"/>
-                <w:bCs w:val="0"/>
-              </w:rPr>
-            </w:pPr>
-            <w:r>
-              <w:rPr>
+                <w:rFonts w:ascii="Times New Roman" w:hAnsi="Times New Roman" w:cs="Times New Roman"/>
+                <w:b w:val="0"/>
+                <w:bCs w:val="0"/>
+              </w:rPr>
+            </w:pPr>
+            <w:r>
+              <w:rPr>
+                <w:rFonts w:ascii="Times New Roman" w:hAnsi="Times New Roman" w:cs="Times New Roman"/>
                 <w:b w:val="0"/>
                 <w:bCs w:val="0"/>
               </w:rPr>
@@ -4799,31 +4709,7 @@
                 <w:b w:val="0"/>
                 <w:bCs w:val="0"/>
               </w:rPr>
-              <w:t>”</w:t>
-            </w:r>
-            <w:r>
-              <w:rPr>
-                <w:rFonts w:ascii="Times New Roman" w:hAnsi="Times New Roman" w:cs="Times New Roman"/>
-                <w:b w:val="0"/>
-                <w:bCs w:val="0"/>
-              </w:rPr>
-              <w:t xml:space="preserve"> y el </w:t>
-            </w:r>
-            <w:r>
-              <w:rPr>
-                <w:rFonts w:ascii="Times New Roman" w:hAnsi="Times New Roman" w:cs="Times New Roman"/>
-                <w:b w:val="0"/>
-                <w:bCs w:val="0"/>
-              </w:rPr>
-              <w:t xml:space="preserve">sistema mostrará </w:t>
-            </w:r>
-            <w:r>
-              <w:rPr>
-                <w:rFonts w:ascii="Times New Roman" w:hAnsi="Times New Roman" w:cs="Times New Roman"/>
-                <w:b w:val="0"/>
-                <w:bCs w:val="0"/>
-              </w:rPr>
-              <w:t>las estadísticas.</w:t>
+              <w:t>” y el sistema mostrará las estadísticas.</w:t>
             </w:r>
           </w:p>
         </w:tc>
@@ -5553,7 +5439,6 @@
                 <w:szCs w:val="24"/>
                 <w:lang w:eastAsia="es-MX"/>
               </w:rPr>
-              <w:lastRenderedPageBreak/>
               <w:t>Actor: Estudiante.</w:t>
             </w:r>
           </w:p>
@@ -5647,6 +5532,7 @@
                 <w:szCs w:val="24"/>
                 <w:lang w:eastAsia="es-MX"/>
               </w:rPr>
+              <w:lastRenderedPageBreak/>
               <w:t xml:space="preserve">Permite al usuario estudiante </w:t>
             </w:r>
             <w:r>
@@ -6823,41 +6709,41 @@
                 <w:szCs w:val="24"/>
                 <w:lang w:eastAsia="es-MX"/>
               </w:rPr>
+              <w:t>Botón de “Cancelar asistencia”</w:t>
+            </w:r>
+          </w:p>
+          <w:p>
+            <w:pPr>
+              <w:ind w:left="360"/>
+              <w:jc w:val="both"/>
+              <w:rPr>
+                <w:rFonts w:ascii="Times New Roman" w:eastAsia="Times New Roman" w:hAnsi="Times New Roman" w:cs="Times New Roman"/>
+                <w:sz w:val="24"/>
+                <w:szCs w:val="24"/>
+                <w:lang w:eastAsia="es-MX"/>
+              </w:rPr>
+            </w:pPr>
+          </w:p>
+          <w:p>
+            <w:pPr>
+              <w:jc w:val="both"/>
+              <w:rPr>
+                <w:rFonts w:ascii="Times New Roman" w:eastAsia="Times New Roman" w:hAnsi="Times New Roman" w:cs="Times New Roman"/>
+                <w:sz w:val="24"/>
+                <w:szCs w:val="24"/>
+                <w:lang w:eastAsia="es-MX"/>
+              </w:rPr>
+            </w:pPr>
+            <w:r>
+              <w:rPr>
+                <w:rFonts w:ascii="Times New Roman" w:eastAsia="Times New Roman" w:hAnsi="Times New Roman" w:cs="Times New Roman"/>
+                <w:b w:val="0"/>
+                <w:bCs w:val="0"/>
+                <w:sz w:val="24"/>
+                <w:szCs w:val="24"/>
+                <w:lang w:eastAsia="es-MX"/>
+              </w:rPr>
               <w:lastRenderedPageBreak/>
-              <w:t>Botón de “Cancelar asistencia”</w:t>
-            </w:r>
-          </w:p>
-          <w:p>
-            <w:pPr>
-              <w:ind w:left="360"/>
-              <w:jc w:val="both"/>
-              <w:rPr>
-                <w:rFonts w:ascii="Times New Roman" w:eastAsia="Times New Roman" w:hAnsi="Times New Roman" w:cs="Times New Roman"/>
-                <w:sz w:val="24"/>
-                <w:szCs w:val="24"/>
-                <w:lang w:eastAsia="es-MX"/>
-              </w:rPr>
-            </w:pPr>
-          </w:p>
-          <w:p>
-            <w:pPr>
-              <w:jc w:val="both"/>
-              <w:rPr>
-                <w:rFonts w:ascii="Times New Roman" w:eastAsia="Times New Roman" w:hAnsi="Times New Roman" w:cs="Times New Roman"/>
-                <w:sz w:val="24"/>
-                <w:szCs w:val="24"/>
-                <w:lang w:eastAsia="es-MX"/>
-              </w:rPr>
-            </w:pPr>
-            <w:r>
-              <w:rPr>
-                <w:rFonts w:ascii="Times New Roman" w:eastAsia="Times New Roman" w:hAnsi="Times New Roman" w:cs="Times New Roman"/>
-                <w:b w:val="0"/>
-                <w:bCs w:val="0"/>
-                <w:sz w:val="24"/>
-                <w:szCs w:val="24"/>
-                <w:lang w:eastAsia="es-MX"/>
-              </w:rPr>
               <w:t xml:space="preserve">Después selecciona la opción de “Actuales”, el sistema muestra el evento con detalles del evento y una opción de “Voy a asistir” al seleccionar esa opción el sistema muestra en una pequeña venta un mensaje con lo siguiente: </w:t>
             </w:r>
           </w:p>
@@ -7262,7 +7148,7 @@
 </file>
 
 <file path=word/numbering.xml><?xml version="1.0" encoding="utf-8"?>
-<w:numbering xmlns:wpc="http://schemas.microsoft.com/office/word/2010/wordprocessingCanvas" xmlns:cx="http://schemas.microsoft.com/office/drawing/2014/chartex" xmlns:cx1="http://schemas.microsoft.com/office/drawing/2015/9/8/chartex" xmlns:cx2="http://schemas.microsoft.com/office/drawing/2015/10/21/chartex" xmlns:cx3="http://schemas.microsoft.com/office/drawing/2016/5/9/chartex" xmlns:cx4="http://schemas.microsoft.com/office/drawing/2016/5/10/chartex" xmlns:cx5="http://schemas.microsoft.com/office/drawing/2016/5/11/chartex" xmlns:cx6="http://schemas.microsoft.com/office/drawing/2016/5/12/chartex" xmlns:cx7="http://schemas.microsoft.com/office/drawing/2016/5/13/chartex" xmlns:cx8="http://schemas.microsoft.com/office/drawing/2016/5/14/chartex" xmlns:mc="http://schemas.openxmlformats.org/markup-compatibility/2006" xmlns:aink="http://schemas.microsoft.com/office/drawing/2016/ink" xmlns:am3d="http://schemas.microsoft.com/office/drawing/2017/model3d" xmlns:o="urn:schemas-microsoft-com:office:office" xmlns:r="http://schemas.openxmlformats.org/officeDocument/2006/relationships" xmlns:m="http://schemas.openxmlformats.org/officeDocument/2006/math" xmlns:v="urn:schemas-microsoft-com:vml" xmlns:wp14="http://schemas.microsoft.com/office/word/2010/wordprocessingDrawing" xmlns:wp="http://schemas.openxmlformats.org/drawingml/2006/wordprocessingDrawing" xmlns:w10="urn:schemas-microsoft-com:office:word" xmlns:w="http://schemas.openxmlformats.org/wordprocessingml/2006/main" xmlns:w14="http://schemas.microsoft.com/office/word/2010/wordml" xmlns:w15="http://schemas.microsoft.com/office/word/2012/wordml" xmlns:w16cid="http://schemas.microsoft.com/office/word/2016/wordml/cid" xmlns:w16se="http://schemas.microsoft.com/office/word/2015/wordml/symex" xmlns:wpg="http://schemas.microsoft.com/office/word/2010/wordprocessingGroup" xmlns:wpi="http://schemas.microsoft.com/office/word/2010/wordprocessingInk" xmlns:wne="http://schemas.microsoft.com/office/word/2006/wordml" xmlns:wps="http://schemas.microsoft.com/office/word/2010/wordprocessingShape" mc:Ignorable="w14 w15 w16se w16cid wp14">
+<w:numbering xmlns:wpc="http://schemas.microsoft.com/office/word/2010/wordprocessingCanvas" xmlns:cx="http://schemas.microsoft.com/office/drawing/2014/chartex" xmlns:cx1="http://schemas.microsoft.com/office/drawing/2015/9/8/chartex" xmlns:cx2="http://schemas.microsoft.com/office/drawing/2015/10/21/chartex" xmlns:cx3="http://schemas.microsoft.com/office/drawing/2016/5/9/chartex" xmlns:cx4="http://schemas.microsoft.com/office/drawing/2016/5/10/chartex" xmlns:cx5="http://schemas.microsoft.com/office/drawing/2016/5/11/chartex" xmlns:cx6="http://schemas.microsoft.com/office/drawing/2016/5/12/chartex" xmlns:cx7="http://schemas.microsoft.com/office/drawing/2016/5/13/chartex" xmlns:cx8="http://schemas.microsoft.com/office/drawing/2016/5/14/chartex" xmlns:mc="http://schemas.openxmlformats.org/markup-compatibility/2006" xmlns:aink="http://schemas.microsoft.com/office/drawing/2016/ink" xmlns:am3d="http://schemas.microsoft.com/office/drawing/2017/model3d" xmlns:o="urn:schemas-microsoft-com:office:office" xmlns:r="http://schemas.openxmlformats.org/officeDocument/2006/relationships" xmlns:m="http://schemas.openxmlformats.org/officeDocument/2006/math" xmlns:v="urn:schemas-microsoft-com:vml" xmlns:wp14="http://schemas.microsoft.com/office/word/2010/wordprocessingDrawing" xmlns:wp="http://schemas.openxmlformats.org/drawingml/2006/wordprocessingDrawing" xmlns:w10="urn:schemas-microsoft-com:office:word" xmlns:w="http://schemas.openxmlformats.org/wordprocessingml/2006/main" xmlns:w14="http://schemas.microsoft.com/office/word/2010/wordml" xmlns:w15="http://schemas.microsoft.com/office/word/2012/wordml" xmlns:w16cex="http://schemas.microsoft.com/office/word/2018/wordml/cex" xmlns:w16cid="http://schemas.microsoft.com/office/word/2016/wordml/cid" xmlns:w16="http://schemas.microsoft.com/office/word/2018/wordml" xmlns:w16se="http://schemas.microsoft.com/office/word/2015/wordml/symex" xmlns:wpg="http://schemas.microsoft.com/office/word/2010/wordprocessingGroup" xmlns:wpi="http://schemas.microsoft.com/office/word/2010/wordprocessingInk" xmlns:wne="http://schemas.microsoft.com/office/word/2006/wordml" xmlns:wps="http://schemas.microsoft.com/office/word/2010/wordprocessingShape" mc:Ignorable="w14 w15 w16se w16cid w16 w16cex wp14">
   <w:abstractNum w:abstractNumId="0" w15:restartNumberingAfterBreak="0">
     <w:nsid w:val="027744F9"/>
     <w:multiLevelType w:val="hybridMultilevel"/>
@@ -9345,7 +9231,7 @@
 </file>
 
 <file path=word/styles.xml><?xml version="1.0" encoding="utf-8"?>
-<w:styles xmlns:mc="http://schemas.openxmlformats.org/markup-compatibility/2006" xmlns:r="http://schemas.openxmlformats.org/officeDocument/2006/relationships" xmlns:w="http://schemas.openxmlformats.org/wordprocessingml/2006/main" xmlns:w14="http://schemas.microsoft.com/office/word/2010/wordml" xmlns:w15="http://schemas.microsoft.com/office/word/2012/wordml" xmlns:w16cid="http://schemas.microsoft.com/office/word/2016/wordml/cid" xmlns:w16se="http://schemas.microsoft.com/office/word/2015/wordml/symex" mc:Ignorable="w14 w15 w16se w16cid">
+<w:styles xmlns:mc="http://schemas.openxmlformats.org/markup-compatibility/2006" xmlns:r="http://schemas.openxmlformats.org/officeDocument/2006/relationships" xmlns:w="http://schemas.openxmlformats.org/wordprocessingml/2006/main" xmlns:w14="http://schemas.microsoft.com/office/word/2010/wordml" xmlns:w15="http://schemas.microsoft.com/office/word/2012/wordml" xmlns:w16cex="http://schemas.microsoft.com/office/word/2018/wordml/cex" xmlns:w16cid="http://schemas.microsoft.com/office/word/2016/wordml/cid" xmlns:w16="http://schemas.microsoft.com/office/word/2018/wordml" xmlns:w16se="http://schemas.microsoft.com/office/word/2015/wordml/symex" mc:Ignorable="w14 w15 w16se w16cid w16 w16cex">
   <w:docDefaults>
     <w:rPrDefault>
       <w:rPr>

</xml_diff>